<commit_message>
Changes to equipment list.
</commit_message>
<xml_diff>
--- a/Version 3/SHT_highbit_CH4_CO2/Equipment list.docx
+++ b/Version 3/SHT_highbit_CH4_CO2/Equipment list.docx
@@ -1,6 +1,6 @@
 
 <file path=word/document.xml><?xml version="1.0" encoding="utf-8"?>
-<w:document xmlns:wpc="http://schemas.microsoft.com/office/word/2010/wordprocessingCanvas" xmlns:cx="http://schemas.microsoft.com/office/drawing/2014/chartex" xmlns:cx1="http://schemas.microsoft.com/office/drawing/2015/9/8/chartex" xmlns:cx2="http://schemas.microsoft.com/office/drawing/2015/10/21/chartex" xmlns:cx3="http://schemas.microsoft.com/office/drawing/2016/5/9/chartex" xmlns:cx4="http://schemas.microsoft.com/office/drawing/2016/5/10/chartex" xmlns:cx5="http://schemas.microsoft.com/office/drawing/2016/5/11/chartex" xmlns:cx6="http://schemas.microsoft.com/office/drawing/2016/5/12/chartex" xmlns:cx7="http://schemas.microsoft.com/office/drawing/2016/5/13/chartex" xmlns:cx8="http://schemas.microsoft.com/office/drawing/2016/5/14/chartex" xmlns:mc="http://schemas.openxmlformats.org/markup-compatibility/2006" xmlns:aink="http://schemas.microsoft.com/office/drawing/2016/ink" xmlns:am3d="http://schemas.microsoft.com/office/drawing/2017/model3d" xmlns:o="urn:schemas-microsoft-com:office:office" xmlns:oel="http://schemas.microsoft.com/office/2019/extlst" xmlns:r="http://schemas.openxmlformats.org/officeDocument/2006/relationships" xmlns:m="http://schemas.openxmlformats.org/officeDocument/2006/math" xmlns:v="urn:schemas-microsoft-com:vml" xmlns:wp14="http://schemas.microsoft.com/office/word/2010/wordprocessingDrawing" xmlns:wp="http://schemas.openxmlformats.org/drawingml/2006/wordprocessingDrawing" xmlns:w10="urn:schemas-microsoft-com:office:word" xmlns:w="http://schemas.openxmlformats.org/wordprocessingml/2006/main" xmlns:w14="http://schemas.microsoft.com/office/word/2010/wordml" xmlns:w15="http://schemas.microsoft.com/office/word/2012/wordml" xmlns:w16cex="http://schemas.microsoft.com/office/word/2018/wordml/cex" xmlns:w16cid="http://schemas.microsoft.com/office/word/2016/wordml/cid" xmlns:w16="http://schemas.microsoft.com/office/word/2018/wordml" xmlns:w16sdtdh="http://schemas.microsoft.com/office/word/2020/wordml/sdtdatahash" xmlns:w16se="http://schemas.microsoft.com/office/word/2015/wordml/symex" xmlns:wpg="http://schemas.microsoft.com/office/word/2010/wordprocessingGroup" xmlns:wpi="http://schemas.microsoft.com/office/word/2010/wordprocessingInk" xmlns:wne="http://schemas.microsoft.com/office/word/2006/wordml" xmlns:wps="http://schemas.microsoft.com/office/word/2010/wordprocessingShape" mc:Ignorable="w14 w15 w16se w16cid w16 w16cex w16sdtdh wp14">
+<w:document xmlns:wpc="http://schemas.microsoft.com/office/word/2010/wordprocessingCanvas" xmlns:cx="http://schemas.microsoft.com/office/drawing/2014/chartex" xmlns:cx1="http://schemas.microsoft.com/office/drawing/2015/9/8/chartex" xmlns:cx2="http://schemas.microsoft.com/office/drawing/2015/10/21/chartex" xmlns:cx3="http://schemas.microsoft.com/office/drawing/2016/5/9/chartex" xmlns:cx4="http://schemas.microsoft.com/office/drawing/2016/5/10/chartex" xmlns:cx5="http://schemas.microsoft.com/office/drawing/2016/5/11/chartex" xmlns:cx6="http://schemas.microsoft.com/office/drawing/2016/5/12/chartex" xmlns:cx7="http://schemas.microsoft.com/office/drawing/2016/5/13/chartex" xmlns:cx8="http://schemas.microsoft.com/office/drawing/2016/5/14/chartex" xmlns:mc="http://schemas.openxmlformats.org/markup-compatibility/2006" xmlns:aink="http://schemas.microsoft.com/office/drawing/2016/ink" xmlns:am3d="http://schemas.microsoft.com/office/drawing/2017/model3d" xmlns:o="urn:schemas-microsoft-com:office:office" xmlns:oel="http://schemas.microsoft.com/office/2019/extlst" xmlns:r="http://schemas.openxmlformats.org/officeDocument/2006/relationships" xmlns:m="http://schemas.openxmlformats.org/officeDocument/2006/math" xmlns:v="urn:schemas-microsoft-com:vml" xmlns:wp14="http://schemas.microsoft.com/office/word/2010/wordprocessingDrawing" xmlns:wp="http://schemas.openxmlformats.org/drawingml/2006/wordprocessingDrawing" xmlns:w10="urn:schemas-microsoft-com:office:word" xmlns:w="http://schemas.openxmlformats.org/wordprocessingml/2006/main" xmlns:w14="http://schemas.microsoft.com/office/word/2010/wordml" xmlns:w15="http://schemas.microsoft.com/office/word/2012/wordml" xmlns:w16cex="http://schemas.microsoft.com/office/word/2018/wordml/cex" xmlns:w16cid="http://schemas.microsoft.com/office/word/2016/wordml/cid" xmlns:w16="http://schemas.microsoft.com/office/word/2018/wordml" xmlns:w16du="http://schemas.microsoft.com/office/word/2023/wordml/word16du" xmlns:w16sdtdh="http://schemas.microsoft.com/office/word/2020/wordml/sdtdatahash" xmlns:w16se="http://schemas.microsoft.com/office/word/2015/wordml/symex" xmlns:wpg="http://schemas.microsoft.com/office/word/2010/wordprocessingGroup" xmlns:wpi="http://schemas.microsoft.com/office/word/2010/wordprocessingInk" xmlns:wne="http://schemas.microsoft.com/office/word/2006/wordml" xmlns:wps="http://schemas.microsoft.com/office/word/2010/wordprocessingShape" mc:Ignorable="w14 w15 w16se w16cid w16 w16cex w16sdtdh w16du wp14">
   <w:body>
     <w:tbl>
       <w:tblPr>
@@ -1313,247 +1313,13 @@
                 <w14:ligatures w14:val="none"/>
               </w:rPr>
             </w:pPr>
-            <w:hyperlink r:id="rId7" w:history="1">
-              <w:r>
-                <w:rPr>
-                  <w:rFonts w:ascii="Arial" w:eastAsia="Times New Roman" w:hAnsi="Arial" w:cs="Arial"/>
-                  <w:color w:val="0563C1"/>
-                  <w:kern w:val="0"/>
-                  <w:sz w:val="8"/>
-                  <w:szCs w:val="8"/>
-                  <w:u w:val="single"/>
-                  <w14:ligatures w14:val="none"/>
-                </w:rPr>
-                <w:t>https://dk.rs-online.com/web/p/miljosensor-ic-er/1346657/</w:t>
-              </w:r>
-            </w:hyperlink>
-          </w:p>
-        </w:tc>
-        <w:tc>
-          <w:tcPr>
-            <w:tcW w:w="2268" w:type="dxa"/>
-            <w:tcBorders>
-              <w:top w:val="nil"/>
-              <w:left w:val="nil"/>
-              <w:bottom w:val="nil"/>
-              <w:right w:val="nil"/>
-            </w:tcBorders>
-            <w:shd w:val="clear" w:color="auto" w:fill="auto"/>
-            <w:noWrap/>
-            <w:vAlign w:val="bottom"/>
-            <w:hideMark/>
-          </w:tcPr>
-          <w:p>
-            <w:pPr>
-              <w:rPr>
-                <w:rFonts w:ascii="Arial" w:eastAsia="Times New Roman" w:hAnsi="Arial" w:cs="Arial"/>
-                <w:color w:val="0563C1"/>
-                <w:kern w:val="0"/>
-                <w:sz w:val="16"/>
-                <w:szCs w:val="16"/>
-                <w:u w:val="single"/>
-                <w14:ligatures w14:val="none"/>
-              </w:rPr>
-            </w:pPr>
-          </w:p>
-        </w:tc>
-      </w:tr>
-      <w:tr>
-        <w:trPr>
-          <w:gridAfter w:val="2"/>
-          <w:wAfter w:w="18316" w:type="dxa"/>
-          <w:trHeight w:val="758"/>
-        </w:trPr>
-        <w:tc>
-          <w:tcPr>
-            <w:tcW w:w="1424" w:type="dxa"/>
-            <w:tcBorders>
-              <w:top w:val="nil"/>
-              <w:left w:val="single" w:sz="8" w:space="0" w:color="auto"/>
-              <w:bottom w:val="nil"/>
-              <w:right w:val="nil"/>
-            </w:tcBorders>
-            <w:shd w:val="clear" w:color="auto" w:fill="auto"/>
-            <w:noWrap/>
-            <w:vAlign w:val="center"/>
-            <w:hideMark/>
-          </w:tcPr>
-          <w:p>
-            <w:pPr>
-              <w:jc w:val="center"/>
-              <w:rPr>
-                <w:rFonts w:ascii="Arial" w:eastAsia="Times New Roman" w:hAnsi="Arial" w:cs="Arial"/>
-                <w:color w:val="000000"/>
-                <w:kern w:val="0"/>
-                <w:sz w:val="16"/>
-                <w:szCs w:val="16"/>
-                <w14:ligatures w14:val="none"/>
-              </w:rPr>
-            </w:pPr>
-            <w:r>
-              <w:rPr>
-                <w:rFonts w:ascii="Arial" w:eastAsia="Times New Roman" w:hAnsi="Arial" w:cs="Arial"/>
-                <w:color w:val="000000"/>
-                <w:kern w:val="0"/>
-                <w:sz w:val="16"/>
-                <w:szCs w:val="16"/>
-                <w14:ligatures w14:val="none"/>
-              </w:rPr>
-              <w:t>Humidity and temperature sensor</w:t>
-            </w:r>
-          </w:p>
-        </w:tc>
-        <w:tc>
-          <w:tcPr>
-            <w:tcW w:w="986" w:type="dxa"/>
-            <w:tcBorders>
-              <w:top w:val="nil"/>
-              <w:left w:val="nil"/>
-              <w:bottom w:val="nil"/>
-              <w:right w:val="nil"/>
-            </w:tcBorders>
-            <w:shd w:val="clear" w:color="auto" w:fill="auto"/>
-            <w:noWrap/>
-            <w:vAlign w:val="center"/>
-            <w:hideMark/>
-          </w:tcPr>
-          <w:p>
-            <w:pPr>
-              <w:jc w:val="center"/>
-              <w:rPr>
-                <w:rFonts w:ascii="Arial" w:eastAsia="Times New Roman" w:hAnsi="Arial" w:cs="Arial"/>
-                <w:color w:val="000000"/>
-                <w:kern w:val="0"/>
-                <w:sz w:val="16"/>
-                <w:szCs w:val="16"/>
-                <w14:ligatures w14:val="none"/>
-              </w:rPr>
-            </w:pPr>
-            <w:r>
-              <w:rPr>
-                <w:rFonts w:ascii="Arial" w:eastAsia="Times New Roman" w:hAnsi="Arial" w:cs="Arial"/>
-                <w:color w:val="000000"/>
-                <w:kern w:val="0"/>
-                <w:sz w:val="16"/>
-                <w:szCs w:val="16"/>
-                <w14:ligatures w14:val="none"/>
-              </w:rPr>
-              <w:t>1</w:t>
-            </w:r>
-          </w:p>
-        </w:tc>
-        <w:tc>
-          <w:tcPr>
-            <w:tcW w:w="713" w:type="dxa"/>
-            <w:tcBorders>
-              <w:top w:val="nil"/>
-              <w:left w:val="nil"/>
-              <w:bottom w:val="nil"/>
-              <w:right w:val="nil"/>
-            </w:tcBorders>
-            <w:shd w:val="clear" w:color="auto" w:fill="auto"/>
-            <w:noWrap/>
-            <w:vAlign w:val="center"/>
-            <w:hideMark/>
-          </w:tcPr>
-          <w:p>
-            <w:pPr>
-              <w:jc w:val="center"/>
-              <w:rPr>
-                <w:rFonts w:ascii="Arial" w:eastAsia="Times New Roman" w:hAnsi="Arial" w:cs="Arial"/>
-                <w:kern w:val="0"/>
-                <w:sz w:val="16"/>
-                <w:szCs w:val="16"/>
-                <w14:ligatures w14:val="none"/>
-              </w:rPr>
-            </w:pPr>
-            <w:r>
-              <w:rPr>
-                <w:rFonts w:ascii="Arial" w:eastAsia="Times New Roman" w:hAnsi="Arial" w:cs="Arial"/>
-                <w:kern w:val="0"/>
-                <w:sz w:val="16"/>
-                <w:szCs w:val="16"/>
-                <w14:ligatures w14:val="none"/>
-              </w:rPr>
-              <w:t>7.2</w:t>
-            </w:r>
-          </w:p>
-        </w:tc>
-        <w:tc>
-          <w:tcPr>
-            <w:tcW w:w="2547" w:type="dxa"/>
-            <w:tcBorders>
-              <w:top w:val="nil"/>
-              <w:left w:val="nil"/>
-              <w:bottom w:val="nil"/>
-              <w:right w:val="nil"/>
-            </w:tcBorders>
-            <w:shd w:val="clear" w:color="auto" w:fill="auto"/>
-            <w:noWrap/>
-            <w:vAlign w:val="center"/>
-            <w:hideMark/>
-          </w:tcPr>
-          <w:p>
-            <w:pPr>
-              <w:jc w:val="center"/>
-              <w:rPr>
-                <w:rFonts w:ascii="Arial" w:eastAsia="Times New Roman" w:hAnsi="Arial" w:cs="Arial"/>
-                <w:color w:val="000000"/>
-                <w:kern w:val="0"/>
-                <w:sz w:val="16"/>
-                <w:szCs w:val="16"/>
-                <w14:ligatures w14:val="none"/>
-              </w:rPr>
-            </w:pPr>
-            <w:r>
-              <w:rPr>
-                <w:rFonts w:ascii="Arial" w:eastAsia="Times New Roman" w:hAnsi="Arial" w:cs="Arial"/>
-                <w:color w:val="000000"/>
-                <w:kern w:val="0"/>
-                <w:sz w:val="16"/>
-                <w:szCs w:val="16"/>
-                <w14:ligatures w14:val="none"/>
-              </w:rPr>
-              <w:t>Sensirion SHT45-AD1B-R2</w:t>
-            </w:r>
-          </w:p>
-        </w:tc>
-        <w:tc>
-          <w:tcPr>
-            <w:tcW w:w="4535" w:type="dxa"/>
-            <w:tcBorders>
-              <w:top w:val="nil"/>
-              <w:left w:val="nil"/>
-              <w:bottom w:val="nil"/>
-              <w:right w:val="nil"/>
-            </w:tcBorders>
-            <w:shd w:val="clear" w:color="auto" w:fill="auto"/>
-            <w:vAlign w:val="center"/>
-            <w:hideMark/>
-          </w:tcPr>
-          <w:p>
-            <w:pPr>
-              <w:rPr>
-                <w:rFonts w:ascii="Arial" w:eastAsia="Times New Roman" w:hAnsi="Arial" w:cs="Arial"/>
-                <w:color w:val="0563C1"/>
-                <w:kern w:val="0"/>
+            <w:r>
+              <w:rPr>
+                <w:rFonts w:ascii="Arial" w:hAnsi="Arial" w:cs="Arial"/>
                 <w:sz w:val="8"/>
                 <w:szCs w:val="8"/>
-                <w:u w:val="single"/>
-                <w14:ligatures w14:val="none"/>
-              </w:rPr>
-            </w:pPr>
-            <w:r>
-              <w:rPr>
-                <w:rFonts w:ascii="Arial" w:eastAsia="Times New Roman" w:hAnsi="Arial" w:cs="Arial"/>
-                <w:color w:val="0563C1"/>
-                <w:kern w:val="0"/>
-                <w:sz w:val="8"/>
-                <w:szCs w:val="8"/>
-                <w:u w:val="single"/>
-                <w14:ligatures w14:val="none"/>
-              </w:rPr>
-              <w:t>https://dk.rs-online.com/web/p/temperatursensor-og-fugtighedssensor-ic-er/2436413/?redirect-relevancy-data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w:t>
+              </w:rPr>
+              <w:t>https://dk.rs-online.com/web/p/miljosensor-ic-er/1346661</w:t>
             </w:r>
           </w:p>
         </w:tc>
@@ -1770,7 +1536,7 @@
                 <w14:ligatures w14:val="none"/>
               </w:rPr>
             </w:pPr>
-            <w:hyperlink r:id="rId8" w:tooltip="https://eur03.safelinks.protection.outlook.com/?url=https%3A%2F%2Fdk.rs-online.com%2Fweb%2Fp%2Fblaesere%2F1444135%2F&amp;data=04%7C01%7Cjonassoe%40biology.sdu.dk%7C83b918fddbfc4ee70b8208d8bb8a7ab0%7C9a97c27db83e4694b35354bdbf18ab5b%7C0%7C0%7C63746555071987765" w:history="1">
+            <w:hyperlink r:id="rId7" w:tooltip="https://eur03.safelinks.protection.outlook.com/?url=https%3A%2F%2Fdk.rs-online.com%2Fweb%2Fp%2Fblaesere%2F1444135%2F&amp;data=04%7C01%7Cjonassoe%40biology.sdu.dk%7C83b918fddbfc4ee70b8208d8bb8a7ab0%7C9a97c27db83e4694b35354bdbf18ab5b%7C0%7C0%7C63746555071987765" w:history="1">
               <w:r>
                 <w:rPr>
                   <w:rFonts w:ascii="Arial" w:eastAsia="Times New Roman" w:hAnsi="Arial" w:cs="Arial"/>
@@ -1989,7 +1755,7 @@
                 <w14:ligatures w14:val="none"/>
               </w:rPr>
             </w:pPr>
-            <w:hyperlink r:id="rId9" w:history="1">
+            <w:hyperlink r:id="rId8" w:history="1">
               <w:r>
                 <w:rPr>
                   <w:rFonts w:ascii="Arial" w:eastAsia="Times New Roman" w:hAnsi="Arial" w:cs="Arial"/>
@@ -2085,232 +1851,6 @@
                 <w:szCs w:val="16"/>
                 <w14:ligatures w14:val="none"/>
               </w:rPr>
-              <w:t>Voltage regulator</w:t>
-            </w:r>
-          </w:p>
-        </w:tc>
-        <w:tc>
-          <w:tcPr>
-            <w:tcW w:w="986" w:type="dxa"/>
-            <w:tcBorders>
-              <w:top w:val="nil"/>
-              <w:left w:val="nil"/>
-              <w:bottom w:val="nil"/>
-              <w:right w:val="nil"/>
-            </w:tcBorders>
-            <w:shd w:val="clear" w:color="auto" w:fill="auto"/>
-            <w:noWrap/>
-            <w:vAlign w:val="center"/>
-            <w:hideMark/>
-          </w:tcPr>
-          <w:p>
-            <w:pPr>
-              <w:jc w:val="center"/>
-              <w:rPr>
-                <w:rFonts w:ascii="Arial" w:eastAsia="Times New Roman" w:hAnsi="Arial" w:cs="Arial"/>
-                <w:color w:val="000000"/>
-                <w:kern w:val="0"/>
-                <w:sz w:val="16"/>
-                <w:szCs w:val="16"/>
-                <w14:ligatures w14:val="none"/>
-              </w:rPr>
-            </w:pPr>
-            <w:r>
-              <w:rPr>
-                <w:rFonts w:ascii="Arial" w:eastAsia="Times New Roman" w:hAnsi="Arial" w:cs="Arial"/>
-                <w:color w:val="000000"/>
-                <w:kern w:val="0"/>
-                <w:sz w:val="16"/>
-                <w:szCs w:val="16"/>
-                <w14:ligatures w14:val="none"/>
-              </w:rPr>
-              <w:t>1</w:t>
-            </w:r>
-          </w:p>
-        </w:tc>
-        <w:tc>
-          <w:tcPr>
-            <w:tcW w:w="713" w:type="dxa"/>
-            <w:tcBorders>
-              <w:top w:val="nil"/>
-              <w:left w:val="nil"/>
-              <w:bottom w:val="nil"/>
-              <w:right w:val="nil"/>
-            </w:tcBorders>
-            <w:shd w:val="clear" w:color="auto" w:fill="auto"/>
-            <w:noWrap/>
-            <w:vAlign w:val="center"/>
-            <w:hideMark/>
-          </w:tcPr>
-          <w:p>
-            <w:pPr>
-              <w:jc w:val="center"/>
-              <w:rPr>
-                <w:rFonts w:ascii="Arial" w:eastAsia="Times New Roman" w:hAnsi="Arial" w:cs="Arial"/>
-                <w:kern w:val="0"/>
-                <w:sz w:val="16"/>
-                <w:szCs w:val="16"/>
-                <w14:ligatures w14:val="none"/>
-              </w:rPr>
-            </w:pPr>
-            <w:r>
-              <w:rPr>
-                <w:rFonts w:ascii="Arial" w:eastAsia="Times New Roman" w:hAnsi="Arial" w:cs="Arial"/>
-                <w:kern w:val="0"/>
-                <w:sz w:val="16"/>
-                <w:szCs w:val="16"/>
-                <w14:ligatures w14:val="none"/>
-              </w:rPr>
-              <w:t>0.9</w:t>
-            </w:r>
-          </w:p>
-        </w:tc>
-        <w:tc>
-          <w:tcPr>
-            <w:tcW w:w="2547" w:type="dxa"/>
-            <w:tcBorders>
-              <w:top w:val="nil"/>
-              <w:left w:val="nil"/>
-              <w:bottom w:val="nil"/>
-              <w:right w:val="nil"/>
-            </w:tcBorders>
-            <w:shd w:val="clear" w:color="auto" w:fill="auto"/>
-            <w:noWrap/>
-            <w:vAlign w:val="center"/>
-            <w:hideMark/>
-          </w:tcPr>
-          <w:p>
-            <w:pPr>
-              <w:jc w:val="center"/>
-              <w:rPr>
-                <w:rFonts w:ascii="Arial" w:eastAsia="Times New Roman" w:hAnsi="Arial" w:cs="Arial"/>
-                <w:color w:val="000000"/>
-                <w:kern w:val="0"/>
-                <w:sz w:val="16"/>
-                <w:szCs w:val="16"/>
-                <w14:ligatures w14:val="none"/>
-              </w:rPr>
-            </w:pPr>
-            <w:r>
-              <w:rPr>
-                <w:rFonts w:ascii="Arial" w:eastAsia="Times New Roman" w:hAnsi="Arial" w:cs="Arial"/>
-                <w:color w:val="000000"/>
-                <w:kern w:val="0"/>
-                <w:sz w:val="16"/>
-                <w:szCs w:val="16"/>
-                <w14:ligatures w14:val="none"/>
-              </w:rPr>
-              <w:t>1A 7V TO252-3</w:t>
-            </w:r>
-          </w:p>
-        </w:tc>
-        <w:tc>
-          <w:tcPr>
-            <w:tcW w:w="4535" w:type="dxa"/>
-            <w:tcBorders>
-              <w:top w:val="nil"/>
-              <w:left w:val="nil"/>
-              <w:bottom w:val="nil"/>
-              <w:right w:val="nil"/>
-            </w:tcBorders>
-            <w:shd w:val="clear" w:color="auto" w:fill="auto"/>
-            <w:noWrap/>
-            <w:vAlign w:val="center"/>
-            <w:hideMark/>
-          </w:tcPr>
-          <w:p>
-            <w:pPr>
-              <w:rPr>
-                <w:rFonts w:ascii="Arial" w:eastAsia="Times New Roman" w:hAnsi="Arial" w:cs="Arial"/>
-                <w:color w:val="000000"/>
-                <w:kern w:val="0"/>
-                <w:sz w:val="8"/>
-                <w:szCs w:val="8"/>
-                <w14:ligatures w14:val="none"/>
-              </w:rPr>
-            </w:pPr>
-            <w:r>
-              <w:rPr>
-                <w:rFonts w:ascii="Arial" w:eastAsia="Times New Roman" w:hAnsi="Arial" w:cs="Arial"/>
-                <w:color w:val="000000"/>
-                <w:kern w:val="0"/>
-                <w:sz w:val="8"/>
-                <w:szCs w:val="8"/>
-                <w14:ligatures w14:val="none"/>
-              </w:rPr>
-              <w:t>https://dk.rs-online.com/web/p/spaendingsregulatorer/1288854</w:t>
-            </w:r>
-          </w:p>
-        </w:tc>
-        <w:tc>
-          <w:tcPr>
-            <w:tcW w:w="2268" w:type="dxa"/>
-            <w:tcBorders>
-              <w:top w:val="nil"/>
-              <w:left w:val="nil"/>
-              <w:bottom w:val="nil"/>
-              <w:right w:val="nil"/>
-            </w:tcBorders>
-            <w:shd w:val="clear" w:color="auto" w:fill="auto"/>
-            <w:noWrap/>
-            <w:vAlign w:val="bottom"/>
-            <w:hideMark/>
-          </w:tcPr>
-          <w:p>
-            <w:pPr>
-              <w:rPr>
-                <w:rFonts w:ascii="Arial" w:eastAsia="Times New Roman" w:hAnsi="Arial" w:cs="Arial"/>
-                <w:color w:val="000000"/>
-                <w:kern w:val="0"/>
-                <w:sz w:val="16"/>
-                <w:szCs w:val="16"/>
-                <w14:ligatures w14:val="none"/>
-              </w:rPr>
-            </w:pPr>
-          </w:p>
-        </w:tc>
-      </w:tr>
-      <w:tr>
-        <w:trPr>
-          <w:gridAfter w:val="2"/>
-          <w:wAfter w:w="18316" w:type="dxa"/>
-          <w:trHeight w:val="320"/>
-        </w:trPr>
-        <w:tc>
-          <w:tcPr>
-            <w:tcW w:w="1424" w:type="dxa"/>
-            <w:tcBorders>
-              <w:top w:val="nil"/>
-              <w:left w:val="nil"/>
-              <w:bottom w:val="nil"/>
-              <w:right w:val="nil"/>
-            </w:tcBorders>
-            <w:shd w:val="clear" w:color="auto" w:fill="auto"/>
-            <w:noWrap/>
-            <w:vAlign w:val="center"/>
-            <w:hideMark/>
-          </w:tcPr>
-          <w:p>
-            <w:pPr>
-              <w:jc w:val="center"/>
-              <w:rPr>
-                <w:rFonts w:ascii="Arial" w:eastAsia="Times New Roman" w:hAnsi="Arial" w:cs="Arial"/>
-                <w:color w:val="000000"/>
-                <w:kern w:val="0"/>
-                <w:sz w:val="16"/>
-                <w:szCs w:val="16"/>
-                <w14:ligatures w14:val="none"/>
-              </w:rPr>
-            </w:pPr>
-            <w:r>
-              <w:rPr>
-                <w:rFonts w:ascii="Arial" w:eastAsia="Times New Roman" w:hAnsi="Arial" w:cs="Arial"/>
-                <w:color w:val="000000"/>
-                <w:kern w:val="0"/>
-                <w:sz w:val="16"/>
-                <w:szCs w:val="16"/>
-                <w14:ligatures w14:val="none"/>
-              </w:rPr>
               <w:t xml:space="preserve">Battery </w:t>
             </w:r>
             <w:r>
@@ -2563,7 +2103,7 @@
                 <w14:ligatures w14:val="none"/>
               </w:rPr>
             </w:pPr>
-            <w:hyperlink r:id="rId10" w:history="1">
+            <w:hyperlink r:id="rId9" w:history="1">
               <w:r>
                 <w:rPr>
                   <w:rFonts w:ascii="Arial" w:eastAsia="Times New Roman" w:hAnsi="Arial" w:cs="Arial"/>
@@ -2818,7 +2358,7 @@
                 <w14:ligatures w14:val="none"/>
               </w:rPr>
             </w:pPr>
-            <w:hyperlink r:id="rId11" w:history="1">
+            <w:hyperlink r:id="rId10" w:history="1">
               <w:r>
                 <w:rPr>
                   <w:rFonts w:ascii="Arial" w:eastAsia="Times New Roman" w:hAnsi="Arial" w:cs="Arial"/>
@@ -4468,7 +4008,7 @@
                 <w14:ligatures w14:val="none"/>
               </w:rPr>
             </w:pPr>
-            <w:hyperlink r:id="rId12" w:history="1">
+            <w:hyperlink r:id="rId11" w:history="1">
               <w:r>
                 <w:rPr>
                   <w:rFonts w:ascii="Arial" w:eastAsia="Times New Roman" w:hAnsi="Arial" w:cs="Arial"/>
@@ -4691,13 +4231,24 @@
                 <w:szCs w:val="8"/>
               </w:rPr>
             </w:pPr>
+            <w:hyperlink r:id="rId12" w:history="1">
+              <w:r>
+                <w:rPr>
+                  <w:rStyle w:val="Hyperlink"/>
+                  <w:rFonts w:ascii="Arial" w:hAnsi="Arial" w:cs="Arial"/>
+                  <w:sz w:val="8"/>
+                  <w:szCs w:val="8"/>
+                </w:rPr>
+                <w:t>https://dk.rs-online.com/web/p/sil-fatninger/7022814</w:t>
+              </w:r>
+            </w:hyperlink>
             <w:r>
               <w:rPr>
                 <w:rFonts w:ascii="Arial" w:hAnsi="Arial" w:cs="Arial"/>
                 <w:sz w:val="8"/>
                 <w:szCs w:val="8"/>
               </w:rPr>
-              <w:t>https://dk.rs-online.com/web/p/sil-fatninger/7022814?searchId=e630f1ab-cf0e-4068-ac1c-8535b25499ed&amp;gb=s</w:t>
+              <w:t xml:space="preserve"> </w:t>
             </w:r>
           </w:p>
         </w:tc>
@@ -5194,7 +4745,6 @@
                 <w:szCs w:val="16"/>
                 <w14:ligatures w14:val="none"/>
               </w:rPr>
-              <w:lastRenderedPageBreak/>
               <w:t>Total</w:t>
             </w:r>
           </w:p>
@@ -5361,7 +4911,7 @@
 </file>
 
 <file path=word/styles.xml><?xml version="1.0" encoding="utf-8"?>
-<w:styles xmlns:mc="http://schemas.openxmlformats.org/markup-compatibility/2006" xmlns:r="http://schemas.openxmlformats.org/officeDocument/2006/relationships" xmlns:w="http://schemas.openxmlformats.org/wordprocessingml/2006/main" xmlns:w14="http://schemas.microsoft.com/office/word/2010/wordml" xmlns:w15="http://schemas.microsoft.com/office/word/2012/wordml" xmlns:w16cex="http://schemas.microsoft.com/office/word/2018/wordml/cex" xmlns:w16cid="http://schemas.microsoft.com/office/word/2016/wordml/cid" xmlns:w16="http://schemas.microsoft.com/office/word/2018/wordml" xmlns:w16sdtdh="http://schemas.microsoft.com/office/word/2020/wordml/sdtdatahash" xmlns:w16se="http://schemas.microsoft.com/office/word/2015/wordml/symex" mc:Ignorable="w14 w15 w16se w16cid w16 w16cex w16sdtdh">
+<w:styles xmlns:mc="http://schemas.openxmlformats.org/markup-compatibility/2006" xmlns:r="http://schemas.openxmlformats.org/officeDocument/2006/relationships" xmlns:w="http://schemas.openxmlformats.org/wordprocessingml/2006/main" xmlns:w14="http://schemas.microsoft.com/office/word/2010/wordml" xmlns:w15="http://schemas.microsoft.com/office/word/2012/wordml" xmlns:w16cex="http://schemas.microsoft.com/office/word/2018/wordml/cex" xmlns:w16cid="http://schemas.microsoft.com/office/word/2016/wordml/cid" xmlns:w16="http://schemas.microsoft.com/office/word/2018/wordml" xmlns:w16du="http://schemas.microsoft.com/office/word/2023/wordml/word16du" xmlns:w16sdtdh="http://schemas.microsoft.com/office/word/2020/wordml/sdtdatahash" xmlns:w16se="http://schemas.microsoft.com/office/word/2015/wordml/symex" mc:Ignorable="w14 w15 w16se w16cid w16 w16cex w16sdtdh w16du">
   <w:docDefaults>
     <w:rPrDefault>
       <w:rPr>
@@ -5760,7 +5310,6 @@
   <w:style w:type="character" w:default="1" w:styleId="DefaultParagraphFont">
     <w:name w:val="Default Paragraph Font"/>
     <w:uiPriority w:val="1"/>
-    <w:semiHidden/>
     <w:unhideWhenUsed/>
   </w:style>
   <w:style w:type="table" w:default="1" w:styleId="TableNormal">
@@ -5808,12 +5357,23 @@
     <w:name w:val="Hyperlink"/>
     <w:basedOn w:val="DefaultParagraphFont"/>
     <w:uiPriority w:val="99"/>
-    <w:semiHidden/>
     <w:unhideWhenUsed/>
     <w:rsid w:val="00A74CCE"/>
     <w:rPr>
       <w:color w:val="0563C1"/>
       <w:u w:val="single"/>
+    </w:rPr>
+  </w:style>
+  <w:style w:type="character" w:styleId="UnresolvedMention">
+    <w:name w:val="Unresolved Mention"/>
+    <w:basedOn w:val="DefaultParagraphFont"/>
+    <w:uiPriority w:val="99"/>
+    <w:semiHidden/>
+    <w:unhideWhenUsed/>
+    <w:rsid w:val="003C1DE2"/>
+    <w:rPr>
+      <w:color w:val="605E5C"/>
+      <w:shd w:val="clear" w:color="auto" w:fill="E1DFDD"/>
     </w:rPr>
   </w:style>
 </w:styles>

</xml_diff>